<commit_message>
Addded utils test, added parser tests for test source files.
</commit_message>
<xml_diff>
--- a/A2_Documentation.docx
+++ b/A2_Documentation.docx
@@ -1918,6 +1918,73 @@
           <w:szCs w:val="20"/>
         </w:rPr>
       </w:pPr>
+      <w:r>
+        <w:rPr>
+          <w:b/>
+          <w:sz w:val="20"/>
+          <w:szCs w:val="20"/>
+        </w:rPr>
+        <w:t>Source file</w:t>
+      </w:r>
+    </w:p>
+    <w:p>
+      <w:pPr>
+        <w:spacing w:after="0" w:line="240" w:lineRule="auto"/>
+        <w:ind w:firstLine="720"/>
+        <w:rPr>
+          <w:sz w:val="20"/>
+          <w:szCs w:val="20"/>
+        </w:rPr>
+      </w:pPr>
+      <w:r>
+        <w:rPr>
+          <w:sz w:val="20"/>
+          <w:szCs w:val="20"/>
+        </w:rPr>
+        <w:t>s</w:t>
+      </w:r>
+      <w:r>
+        <w:rPr>
+          <w:sz w:val="20"/>
+          <w:szCs w:val="20"/>
+        </w:rPr>
+        <w:t>ourcefile.txt</w:t>
+      </w:r>
+      <w:r>
+        <w:rPr>
+          <w:sz w:val="20"/>
+          <w:szCs w:val="20"/>
+        </w:rPr>
+        <w:t>, this is the source file that the compiler will analyze in the main.cpp file. You are welcome to modify this file.</w:t>
+      </w:r>
+      <w:r>
+        <w:rPr>
+          <w:sz w:val="20"/>
+          <w:szCs w:val="20"/>
+        </w:rPr>
+        <w:t xml:space="preserve"> After analyzing a source file, the derivations.html file will update.</w:t>
+      </w:r>
+      <w:bookmarkStart w:id="0" w:name="_GoBack"/>
+      <w:bookmarkEnd w:id="0"/>
+    </w:p>
+    <w:p>
+      <w:pPr>
+        <w:spacing w:after="0" w:line="240" w:lineRule="auto"/>
+        <w:rPr>
+          <w:sz w:val="20"/>
+          <w:szCs w:val="20"/>
+        </w:rPr>
+      </w:pPr>
+    </w:p>
+    <w:p>
+      <w:pPr>
+        <w:spacing w:after="0" w:line="240" w:lineRule="auto"/>
+        <w:rPr>
+          <w:b/>
+          <w:sz w:val="20"/>
+          <w:szCs w:val="20"/>
+        </w:rPr>
+      </w:pPr>
     </w:p>
     <w:p>
       <w:pPr>
@@ -2213,6 +2280,7 @@
           <w:sz w:val="20"/>
           <w:szCs w:val="20"/>
         </w:rPr>
+        <w:lastRenderedPageBreak/>
         <w:t>Tools/Libraries</w:t>
       </w:r>
     </w:p>
@@ -2279,7 +2347,6 @@
           <w:sz w:val="20"/>
           <w:szCs w:val="20"/>
         </w:rPr>
-        <w:lastRenderedPageBreak/>
         <w:t>Used atocc to help transform the grammar</w:t>
       </w:r>
     </w:p>
@@ -2462,16 +2529,7 @@
           <w:sz w:val="20"/>
           <w:szCs w:val="20"/>
         </w:rPr>
-        <w:t xml:space="preserve"> generator using a table parser to generate all the necessary data on the spot. This avoided me having </w:t>
-      </w:r>
-      <w:bookmarkStart w:id="0" w:name="_GoBack"/>
-      <w:bookmarkEnd w:id="0"/>
-      <w:r>
-        <w:rPr>
-          <w:sz w:val="20"/>
-          <w:szCs w:val="20"/>
-        </w:rPr>
-        <w:t>to hardcode the first/follow sets, the parse table, and avoid typos if I were to write a recursive descent parser. In the end this was much faster and easier to work with.</w:t>
+        <w:t xml:space="preserve"> generator using a table parser to generate all the necessary data on the spot. This avoided me having to hardcode the first/follow sets, the parse table, and avoid typos if I were to write a recursive descent parser. In the end this was much faster and easier to work with.</w:t>
       </w:r>
     </w:p>
     <w:sectPr>
@@ -3420,6 +3478,7 @@
   <w:style w:type="character" w:default="1" w:styleId="DefaultParagraphFont">
     <w:name w:val="Default Paragraph Font"/>
     <w:uiPriority w:val="1"/>
+    <w:semiHidden/>
     <w:unhideWhenUsed/>
   </w:style>
   <w:style w:type="table" w:default="1" w:styleId="TableNormal">
@@ -3705,6 +3764,7 @@
   <w:style w:type="character" w:default="1" w:styleId="DefaultParagraphFont">
     <w:name w:val="Default Paragraph Font"/>
     <w:uiPriority w:val="1"/>
+    <w:semiHidden/>
     <w:unhideWhenUsed/>
   </w:style>
   <w:style w:type="table" w:default="1" w:styleId="TableNormal">
@@ -4117,7 +4177,7 @@
 </file>
 
 <file path=customXml/itemProps1.xml><?xml version="1.0" encoding="utf-8"?>
-<ds:datastoreItem xmlns:ds="http://schemas.openxmlformats.org/officeDocument/2006/customXml" ds:itemID="{6D35192E-AE56-46F1-BA48-65C8254A385A}">
+<ds:datastoreItem xmlns:ds="http://schemas.openxmlformats.org/officeDocument/2006/customXml" ds:itemID="{1237EA66-8B10-4DC1-B64E-368831BAD88D}">
   <ds:schemaRefs>
     <ds:schemaRef ds:uri="http://schemas.openxmlformats.org/officeDocument/2006/bibliography"/>
   </ds:schemaRefs>

</xml_diff>